<commit_message>
Turning In HW9 Mdel
</commit_message>
<xml_diff>
--- a/Working/HW7_FarmChallenge/HW7_TheChallenge_Kaska.docx
+++ b/Working/HW7_FarmChallenge/HW7_TheChallenge_Kaska.docx
@@ -249,7 +249,15 @@
       </w:r>
       <w:proofErr w:type="spellEnd"/>
       <w:r>
-        <w:t xml:space="preserve"> and it is 74.3 for alfalfa. We assumed that the area each crop was planted on would take up 100 percent of the consumptive use. Therefore we would have to determine the are each crop would be planted on and distribute the consumptive use in these areas. We determined the entire acreage on the Wildcat farm would be used for crops and the pumping rate for Wildcat farm by the following</w:t>
+        <w:t xml:space="preserve"> and it is 74.3 for alfalfa. We assumed that the area each crop was planted on would take up 100 percent of the consumptive use. </w:t>
+      </w:r>
+      <w:proofErr w:type="gramStart"/>
+      <w:r>
+        <w:t>Therefore</w:t>
+      </w:r>
+      <w:proofErr w:type="gramEnd"/>
+      <w:r>
+        <w:t xml:space="preserve"> we would have to determine the are each crop would be planted on and distribute the consumptive use in these areas. We determined the entire acreage on the Wildcat farm would be used for crops and the pumping rate for Wildcat farm by the following</w:t>
       </w:r>
       <w:r>
         <w:t xml:space="preserve"> process. </w:t>
@@ -402,7 +410,15 @@
         <w:t>planted, used</w:t>
       </w:r>
       <w:r>
-        <w:t xml:space="preserve"> up all of the water irrigated on it and there was no recharge happening on these areas. We also assumed that the recharge on non-irrigated areas was 1e-4 m</w:t>
+        <w:t xml:space="preserve"> up </w:t>
+      </w:r>
+      <w:proofErr w:type="gramStart"/>
+      <w:r>
+        <w:t>all of</w:t>
+      </w:r>
+      <w:proofErr w:type="gramEnd"/>
+      <w:r>
+        <w:t xml:space="preserve"> the water irrigated on it and there was no recharge happening on these areas. We also assumed that the recharge on non-irrigated areas was 1e-4 m</w:t>
       </w:r>
       <w:r>
         <w:t xml:space="preserve">. We also assumed there was no evaporation happening in </w:t>
@@ -770,7 +786,15 @@
         <w:ind w:firstLine="720"/>
       </w:pPr>
       <w:r>
-        <w:t>For the second scenario, the likely outcome is that ACME farm will import the majority of their water needs and you</w:t>
+        <w:t xml:space="preserve">For the second scenario, the likely outcome is that ACME farm will import </w:t>
+      </w:r>
+      <w:proofErr w:type="gramStart"/>
+      <w:r>
+        <w:t>the majority of</w:t>
+      </w:r>
+      <w:proofErr w:type="gramEnd"/>
+      <w:r>
+        <w:t xml:space="preserve"> their water needs and you</w:t>
       </w:r>
       <w:r>
         <w:t>r</w:t>
@@ -958,7 +982,15 @@
         <w:t xml:space="preserve"> we could provide on such short notice. Please keep in mind that the assumptions we made in our model aren’t an accurate representation of the are</w:t>
       </w:r>
       <w:r>
-        <w:t xml:space="preserve">a. In order to better accommodate your </w:t>
+        <w:t xml:space="preserve">a. </w:t>
+      </w:r>
+      <w:proofErr w:type="gramStart"/>
+      <w:r>
+        <w:t>In order to</w:t>
+      </w:r>
+      <w:proofErr w:type="gramEnd"/>
+      <w:r>
+        <w:t xml:space="preserve"> better accommodate your </w:t>
       </w:r>
       <w:r>
         <w:t>situation,</w:t>
@@ -1021,6 +1053,34 @@
       </w:r>
     </w:p>
     <w:p>
+      <w:r>
+        <w:t>Answers:</w:t>
+      </w:r>
+    </w:p>
+    <w:p>
+      <w:r>
+        <w:t>Saturated flow = all pore spaces filled with water, Darcy’s Law</w:t>
+      </w:r>
+    </w:p>
+    <w:p>
+      <w:r>
+        <w:t>Variably Saturated flow = Richard’s equation, hydraulic conductivity varies with saturation</w:t>
+      </w:r>
+    </w:p>
+    <w:p>
+      <w:r>
+        <w:t>Easier to compute saturated flow as the hydraulic conductivity is constant</w:t>
+      </w:r>
+      <w:r>
+        <w:t xml:space="preserve">, can linearize much easier. For variably saturated flow it is harder to compute as the K changes over time, more complex integral. </w:t>
+      </w:r>
+    </w:p>
+    <w:p>
+      <w:r>
+        <w:t xml:space="preserve">We do not model process of Recharge or ET, can’t solve all these parameters using our models. Hydraulic conductivity varies with moisture content. You need to know how K varies as a function of the moisture, these have parameters, now you need all of this in your model. </w:t>
+      </w:r>
+    </w:p>
+    <w:p>
       <w:pPr>
         <w:rPr>
           <w:b/>
@@ -1040,10 +1100,34 @@
         <w:ind w:firstLine="720"/>
       </w:pPr>
       <w:r>
+        <w:lastRenderedPageBreak/>
         <w:t xml:space="preserve">An internal source/sink for ground water flow </w:t>
       </w:r>
       <w:r>
         <w:t xml:space="preserve">is a drainage area I the subsurface. This is different from a boundary condition as the boundary condition has one direction of flow where the sink has no defined flow pattern. An example of this could be saltwater intrusion near the ocean. </w:t>
+      </w:r>
+    </w:p>
+    <w:p>
+      <w:r>
+        <w:t>Answers:</w:t>
+      </w:r>
+    </w:p>
+    <w:p>
+      <w:r>
+        <w:t>Internal S</w:t>
+      </w:r>
+      <w:r>
+        <w:t xml:space="preserve">ink: anything we pull in and out from any cell except those at the edge. </w:t>
+      </w:r>
+    </w:p>
+    <w:p>
+      <w:r>
+        <w:t xml:space="preserve">Surface water body = sink, source </w:t>
+      </w:r>
+    </w:p>
+    <w:p>
+      <w:r>
+        <w:t xml:space="preserve">Source sink vs boundary condition, boundary condition (can be a source and a sink). A boundary conditions are on the edge of the domain, fluxes across the edge of our model (ET and Recharge can be considered). </w:t>
       </w:r>
     </w:p>
     <w:p>
@@ -1079,6 +1163,34 @@
       </w:r>
       <w:r>
         <w:t xml:space="preserve">it is not for certain. Conditions change overtime and some models may fail to predict what will happen in the future accurately due to this nature, that is one source of uncertainty, also using past data. You would need enough historical data to make a good prediction and conditions should stay as constant as possible. </w:t>
+      </w:r>
+    </w:p>
+    <w:p>
+      <w:r>
+        <w:t>Answers:</w:t>
+      </w:r>
+    </w:p>
+    <w:p>
+      <w:r>
+        <w:t xml:space="preserve">How we choose to measure, where we measure, how many data points. </w:t>
+      </w:r>
+    </w:p>
+    <w:p>
+      <w:r>
+        <w:t>When fitting a model, we always leave some observations, and then validate it later (better)</w:t>
+      </w:r>
+    </w:p>
+    <w:p>
+      <w:r>
+        <w:t xml:space="preserve">Sources of Uncertainty: K values, </w:t>
+      </w:r>
+      <w:r>
+        <w:t xml:space="preserve">accuracy of the reported data, locations of items: configurations of domain (structural uncertainty), parameter uncertainty, processes to consider, </w:t>
+      </w:r>
+    </w:p>
+    <w:p>
+      <w:r>
+        <w:t xml:space="preserve">You can use sensitivity to combat uncertainty.  </w:t>
       </w:r>
     </w:p>
     <w:sectPr>

</xml_diff>